<commit_message>
fixed: date field, xls log updates w all customers, split xls's in cust + provider
</commit_message>
<xml_diff>
--- a/output/Recht om te vertegenwoordigen - Johan Tré BV - AGENTSCHAP BINNENLANDS BESTUUR - agile scrum master (medior) - OVO001835.docx
+++ b/output/Recht om te vertegenwoordigen - Johan Tré BV - AGENTSCHAP BINNENLANDS BESTUUR - agile scrum master (medior) - OVO001835.docx
@@ -27,7 +27,7 @@
           <w:sz w:val="24"/>
           <w:szCs w:val="24"/>
         </w:rPr>
-        <w:instrText xml:space="preserve"> SAVEDATE  \@ "dd/MM/yyyy"  \* MERGEFORMAT </w:instrText>
+        <w:instrText xml:space="preserve"> DATE   \* MERGEFORMAT </w:instrText>
       </w:r>
       <w:r>
         <w:rPr>
@@ -46,7 +46,7 @@
           <w:sz w:val="24"/>
           <w:szCs w:val="24"/>
         </w:rPr>
-        <w:t>13/12/2023</w:t>
+        <w:t>20/12/2023</w:t>
       </w:r>
       <w:r>
         <w:rPr>
@@ -400,7 +400,7 @@
           <w:sz w:val="24"/>
           <w:szCs w:val="24"/>
         </w:rPr>
-        <w:instrText xml:space="preserve"> SAVEDATE  \@ "dd/MM/yyyy"  \* MERGEFORMAT </w:instrText>
+        <w:instrText xml:space="preserve"> DATE   \* MERGEFORMAT </w:instrText>
       </w:r>
       <w:r>
         <w:rPr>
@@ -419,7 +419,7 @@
           <w:sz w:val="24"/>
           <w:szCs w:val="24"/>
         </w:rPr>
-        <w:t>13/12/2023</w:t>
+        <w:t>20/12/2023</w:t>
       </w:r>
       <w:r>
         <w:rPr>
@@ -532,7 +532,7 @@
       <w:r>
         <w:rPr>
           <w:rFonts w:ascii="Calibri" w:eastAsia="Calibri" w:hAnsi="Calibri" w:cs="Times New Roman"/>
-          <w:b/>
+          <w:bCs/>
           <w:sz w:val="24"/>
           <w:szCs w:val="24"/>
         </w:rPr>
@@ -611,7 +611,7 @@
       <w:r>
         <w:rPr>
           <w:rFonts w:ascii="Calibri" w:eastAsia="Calibri" w:hAnsi="Calibri" w:cs="Times New Roman"/>
-          <w:b/>
+          <w:bCs/>
           <w:sz w:val="24"/>
           <w:szCs w:val="24"/>
         </w:rPr>
@@ -706,7 +706,7 @@
       <w:r>
         <w:rPr>
           <w:rFonts w:ascii="Calibri" w:eastAsia="Calibri" w:hAnsi="Calibri" w:cs="Times New Roman"/>
-          <w:b/>
+          <w:bCs/>
           <w:sz w:val="24"/>
           <w:szCs w:val="24"/>
         </w:rPr>
@@ -740,15 +740,51 @@
         <w:rPr>
           <w:rFonts w:ascii="Calibri" w:eastAsia="Calibri" w:hAnsi="Calibri" w:cs="Times New Roman"/>
           <w:b/>
-          <w:bCs/>
-          <w:sz w:val="24"/>
-          <w:szCs w:val="24"/>
-        </w:rPr>
-        <w:t>directe</w:t>
-      </w:r>
-      <w:r>
-        <w:rPr>
-          <w:rFonts w:ascii="Calibri" w:eastAsia="Calibri" w:hAnsi="Calibri" w:cs="Times New Roman"/>
+          <w:sz w:val="24"/>
+          <w:szCs w:val="24"/>
+        </w:rPr>
+        <w:fldChar w:fldCharType="begin"/>
+      </w:r>
+      <w:r>
+        <w:rPr>
+          <w:rFonts w:ascii="Calibri" w:eastAsia="Calibri" w:hAnsi="Calibri" w:cs="Times New Roman"/>
+          <w:b/>
+          <w:sz w:val="24"/>
+          <w:szCs w:val="24"/>
+        </w:rPr>
+        <w:instrText xml:space="preserve"> DOCPROPERTY  "Leverancier Hoedanigheid"  \* MERGEFORMAT </w:instrText>
+      </w:r>
+      <w:r>
+        <w:rPr>
+          <w:rFonts w:ascii="Calibri" w:eastAsia="Calibri" w:hAnsi="Calibri" w:cs="Times New Roman"/>
+          <w:b/>
+          <w:sz w:val="24"/>
+          <w:szCs w:val="24"/>
+        </w:rPr>
+        <w:fldChar w:fldCharType="separate"/>
+      </w:r>
+      <w:r>
+        <w:rPr>
+          <w:rFonts w:ascii="Calibri" w:eastAsia="Calibri" w:hAnsi="Calibri" w:cs="Times New Roman"/>
+          <w:b/>
+          <w:sz w:val="24"/>
+          <w:szCs w:val="24"/>
+        </w:rPr>
+        <w:t>directe werknemer</w:t>
+      </w:r>
+      <w:r>
+        <w:rPr>
+          <w:rFonts w:ascii="Calibri" w:eastAsia="Calibri" w:hAnsi="Calibri" w:cs="Times New Roman"/>
+          <w:b/>
+          <w:sz w:val="24"/>
+          <w:szCs w:val="24"/>
+        </w:rPr>
+        <w:fldChar w:fldCharType="end"/>
+      </w:r>
+      <w:r>
+        <w:rPr>
+          <w:rFonts w:ascii="Calibri" w:eastAsia="Calibri" w:hAnsi="Calibri" w:cs="Times New Roman"/>
+          <w:b/>
           <w:sz w:val="24"/>
           <w:szCs w:val="24"/>
         </w:rPr>
@@ -757,16 +793,7 @@
       <w:r>
         <w:rPr>
           <w:rFonts w:ascii="Calibri" w:eastAsia="Calibri" w:hAnsi="Calibri" w:cs="Times New Roman"/>
-          <w:b/>
-          <w:sz w:val="24"/>
-          <w:szCs w:val="24"/>
-        </w:rPr>
-        <w:t xml:space="preserve">werknemer </w:t>
-      </w:r>
-      <w:r>
-        <w:rPr>
-          <w:rFonts w:ascii="Calibri" w:eastAsia="Calibri" w:hAnsi="Calibri" w:cs="Times New Roman"/>
-          <w:b/>
+          <w:bCs/>
           <w:sz w:val="24"/>
           <w:szCs w:val="24"/>
         </w:rPr>
@@ -775,7 +802,7 @@
       <w:r>
         <w:rPr>
           <w:rFonts w:ascii="Calibri" w:eastAsia="Calibri" w:hAnsi="Calibri" w:cs="Times New Roman"/>
-          <w:b/>
+          <w:bCs/>
           <w:sz w:val="24"/>
           <w:szCs w:val="24"/>
         </w:rPr>
@@ -784,7 +811,7 @@
       <w:r>
         <w:rPr>
           <w:rFonts w:ascii="Calibri" w:eastAsia="Calibri" w:hAnsi="Calibri" w:cs="Times New Roman"/>
-          <w:b/>
+          <w:bCs/>
           <w:sz w:val="24"/>
           <w:szCs w:val="24"/>
         </w:rPr>
@@ -965,7 +992,7 @@
       <w:r>
         <w:rPr>
           <w:rFonts w:ascii="Calibri" w:eastAsia="Calibri" w:hAnsi="Calibri" w:cs="Times New Roman"/>
-          <w:b/>
+          <w:bCs/>
           <w:sz w:val="24"/>
           <w:szCs w:val="24"/>
         </w:rPr>
@@ -1121,7 +1148,7 @@
       <w:r>
         <w:rPr>
           <w:rFonts w:ascii="Calibri" w:eastAsia="Calibri" w:hAnsi="Calibri" w:cs="Times New Roman"/>
-          <w:b/>
+          <w:bCs/>
           <w:sz w:val="24"/>
           <w:szCs w:val="24"/>
         </w:rPr>
@@ -1327,7 +1354,7 @@
       <w:r>
         <w:rPr>
           <w:rFonts w:ascii="Calibri" w:eastAsia="Calibri" w:hAnsi="Calibri" w:cs="Times New Roman"/>
-          <w:b/>
+          <w:bCs/>
           <w:sz w:val="24"/>
           <w:szCs w:val="24"/>
         </w:rPr>
@@ -1336,25 +1363,16 @@
       <w:r>
         <w:rPr>
           <w:rFonts w:ascii="Calibri" w:eastAsia="Calibri" w:hAnsi="Calibri" w:cs="Times New Roman"/>
-          <w:b/>
-          <w:sz w:val="24"/>
-          <w:szCs w:val="24"/>
-        </w:rPr>
-        <w:t>stad</w:t>
-      </w:r>
-      <w:r>
-        <w:rPr>
-          <w:rFonts w:ascii="Calibri" w:eastAsia="Calibri" w:hAnsi="Calibri" w:cs="Times New Roman"/>
-          <w:b/>
-          <w:sz w:val="24"/>
-          <w:szCs w:val="24"/>
-        </w:rPr>
-        <w:t>/gemeente</w:t>
-      </w:r>
-      <w:r>
-        <w:rPr>
-          <w:rFonts w:ascii="Calibri" w:eastAsia="Calibri" w:hAnsi="Calibri" w:cs="Times New Roman"/>
-          <w:b/>
+          <w:bCs/>
+          <w:sz w:val="24"/>
+          <w:szCs w:val="24"/>
+        </w:rPr>
+        <w:t>stad/gemeente</w:t>
+      </w:r>
+      <w:r>
+        <w:rPr>
+          <w:rFonts w:ascii="Calibri" w:eastAsia="Calibri" w:hAnsi="Calibri" w:cs="Times New Roman"/>
+          <w:bCs/>
           <w:sz w:val="24"/>
           <w:szCs w:val="24"/>
         </w:rPr>
@@ -1400,7 +1418,7 @@
           <w:sz w:val="24"/>
           <w:szCs w:val="24"/>
         </w:rPr>
-        <w:instrText xml:space="preserve"> SAVEDATE  \@ "dd/MM/yyyy"  \* MERGEFORMAT </w:instrText>
+        <w:instrText xml:space="preserve"> DATE   \* MERGEFORMAT </w:instrText>
       </w:r>
       <w:r>
         <w:rPr>
@@ -1419,7 +1437,7 @@
           <w:sz w:val="24"/>
           <w:szCs w:val="24"/>
         </w:rPr>
-        <w:t>13/12/2023</w:t>
+        <w:t>20/12/2023</w:t>
       </w:r>
       <w:r>
         <w:rPr>
@@ -1441,7 +1459,7 @@
       <w:r>
         <w:rPr>
           <w:rFonts w:ascii="Calibri" w:eastAsia="Calibri" w:hAnsi="Calibri" w:cs="Times New Roman"/>
-          <w:b/>
+          <w:bCs/>
           <w:sz w:val="24"/>
           <w:szCs w:val="24"/>
         </w:rPr>
@@ -1450,7 +1468,7 @@
       <w:r>
         <w:rPr>
           <w:rFonts w:ascii="Calibri" w:eastAsia="Calibri" w:hAnsi="Calibri" w:cs="Times New Roman"/>
-          <w:b/>
+          <w:bCs/>
           <w:sz w:val="24"/>
           <w:szCs w:val="24"/>
         </w:rPr>
@@ -1459,7 +1477,7 @@
       <w:r>
         <w:rPr>
           <w:rFonts w:ascii="Calibri" w:eastAsia="Calibri" w:hAnsi="Calibri" w:cs="Times New Roman"/>
-          <w:b/>
+          <w:bCs/>
           <w:sz w:val="24"/>
           <w:szCs w:val="24"/>
         </w:rPr>

</xml_diff>